<commit_message>
Mockup kleuren edit en front end functies
Hello.avi
</commit_message>
<xml_diff>
--- a/documenten/Notes/Functies.docx
+++ b/documenten/Notes/Functies.docx
@@ -158,176 +158,425 @@
     <w:p>
       <w:pPr>
         <w:pStyle w:val="Geenafstand"/>
-        <w:rPr>
-          <w:rFonts w:ascii="Arial" w:hAnsi="Arial" w:cs="Arial"/>
-        </w:rPr>
-      </w:pPr>
-      <w:r>
-        <w:rPr>
-          <w:rFonts w:ascii="Arial" w:hAnsi="Arial" w:cs="Arial"/>
+        <w:numPr>
+          <w:ilvl w:val="0"/>
+          <w:numId w:val="2"/>
+        </w:numPr>
+        <w:rPr>
+          <w:rFonts w:ascii="Arial" w:hAnsi="Arial" w:cs="Arial"/>
+        </w:rPr>
+      </w:pPr>
+      <w:r>
+        <w:rPr>
+          <w:rFonts w:ascii="Arial" w:hAnsi="Arial" w:cs="Arial"/>
+        </w:rPr>
+        <w:t>Product</w:t>
+      </w:r>
+      <w:r>
+        <w:rPr>
+          <w:rFonts w:ascii="Arial" w:hAnsi="Arial" w:cs="Arial"/>
+        </w:rPr>
+        <w:t xml:space="preserve"> </w:t>
+      </w:r>
+      <w:r>
+        <w:rPr>
+          <w:rFonts w:ascii="Arial" w:hAnsi="Arial" w:cs="Arial"/>
+        </w:rPr>
+        <w:t>vak</w:t>
+      </w:r>
+    </w:p>
+    <w:p>
+      <w:pPr>
+        <w:pStyle w:val="Geenafstand"/>
+        <w:ind w:left="720"/>
+        <w:rPr>
+          <w:rFonts w:ascii="Arial" w:hAnsi="Arial" w:cs="Arial"/>
+        </w:rPr>
+      </w:pPr>
+    </w:p>
+    <w:p>
+      <w:pPr>
+        <w:pStyle w:val="Geenafstand"/>
+        <w:numPr>
+          <w:ilvl w:val="1"/>
+          <w:numId w:val="2"/>
+        </w:numPr>
+        <w:rPr>
+          <w:rFonts w:ascii="Arial" w:hAnsi="Arial" w:cs="Arial"/>
+        </w:rPr>
+      </w:pPr>
+      <w:r>
+        <w:rPr>
+          <w:rFonts w:ascii="Arial" w:hAnsi="Arial" w:cs="Arial"/>
+        </w:rPr>
+        <w:t>Lijst met producten die verkort wordt hoe meer je typt in de zoekbalk</w:t>
+      </w:r>
+      <w:r>
+        <w:rPr>
+          <w:rFonts w:ascii="Arial" w:hAnsi="Arial" w:cs="Arial"/>
+        </w:rPr>
+        <w:t>.</w:t>
+      </w:r>
+    </w:p>
+    <w:p>
+      <w:pPr>
+        <w:pStyle w:val="Geenafstand"/>
+        <w:numPr>
+          <w:ilvl w:val="1"/>
+          <w:numId w:val="2"/>
+        </w:numPr>
+        <w:rPr>
+          <w:rFonts w:ascii="Arial" w:hAnsi="Arial" w:cs="Arial"/>
+        </w:rPr>
+      </w:pPr>
+      <w:r>
+        <w:rPr>
+          <w:rFonts w:ascii="Arial" w:hAnsi="Arial" w:cs="Arial"/>
+        </w:rPr>
+        <w:t>Op een mouse-over van een naam veranderd de kleur van de selectie om duidelijk te maken welke je hebt geselecteerd.</w:t>
+      </w:r>
+    </w:p>
+    <w:p>
+      <w:pPr>
+        <w:pStyle w:val="Geenafstand"/>
+        <w:numPr>
+          <w:ilvl w:val="1"/>
+          <w:numId w:val="2"/>
+        </w:numPr>
+        <w:rPr>
+          <w:rFonts w:ascii="Arial" w:hAnsi="Arial" w:cs="Arial"/>
+        </w:rPr>
+      </w:pPr>
+      <w:r>
+        <w:rPr>
+          <w:rFonts w:ascii="Arial" w:hAnsi="Arial" w:cs="Arial"/>
+        </w:rPr>
+        <w:t xml:space="preserve">Als een product aangeklikt is dan staat er links een plaatje van dit product, ook komt er dan in het vak daaronder te staan welke engineers deze </w:t>
+      </w:r>
+      <w:proofErr w:type="spellStart"/>
+      <w:r>
+        <w:rPr>
+          <w:rFonts w:ascii="Arial" w:hAnsi="Arial" w:cs="Arial"/>
+        </w:rPr>
+        <w:t>skill</w:t>
+      </w:r>
+      <w:proofErr w:type="spellEnd"/>
+      <w:r>
+        <w:rPr>
+          <w:rFonts w:ascii="Arial" w:hAnsi="Arial" w:cs="Arial"/>
+        </w:rPr>
+        <w:t xml:space="preserve"> hebben.</w:t>
+      </w:r>
+    </w:p>
+    <w:p>
+      <w:pPr>
+        <w:pStyle w:val="Geenafstand"/>
+        <w:ind w:left="720"/>
+        <w:rPr>
+          <w:rFonts w:ascii="Arial" w:hAnsi="Arial" w:cs="Arial"/>
+        </w:rPr>
+      </w:pPr>
+    </w:p>
+    <w:p>
+      <w:pPr>
+        <w:pStyle w:val="Geenafstand"/>
+        <w:numPr>
+          <w:ilvl w:val="0"/>
+          <w:numId w:val="2"/>
+        </w:numPr>
+        <w:rPr>
+          <w:rFonts w:ascii="Arial" w:hAnsi="Arial" w:cs="Arial"/>
+        </w:rPr>
+      </w:pPr>
+      <w:r>
+        <w:rPr>
+          <w:rFonts w:ascii="Arial" w:hAnsi="Arial" w:cs="Arial"/>
+        </w:rPr>
+        <w:t>Engineer vak</w:t>
+      </w:r>
+    </w:p>
+    <w:p>
+      <w:pPr>
+        <w:pStyle w:val="Geenafstand"/>
+        <w:ind w:left="360"/>
+        <w:rPr>
+          <w:rFonts w:ascii="Arial" w:hAnsi="Arial" w:cs="Arial"/>
+        </w:rPr>
+      </w:pPr>
+    </w:p>
+    <w:p>
+      <w:pPr>
+        <w:pStyle w:val="Geenafstand"/>
+        <w:numPr>
+          <w:ilvl w:val="1"/>
+          <w:numId w:val="2"/>
+        </w:numPr>
+        <w:rPr>
+          <w:rFonts w:ascii="Arial" w:hAnsi="Arial" w:cs="Arial"/>
+        </w:rPr>
+      </w:pPr>
+      <w:r>
+        <w:rPr>
+          <w:rFonts w:ascii="Arial" w:hAnsi="Arial" w:cs="Arial"/>
+        </w:rPr>
+        <w:t>Lijst met engineers die verkort wordt hoe meer je typt in de zoekbalk</w:t>
+      </w:r>
+    </w:p>
+    <w:p>
+      <w:pPr>
+        <w:pStyle w:val="Geenafstand"/>
+        <w:numPr>
+          <w:ilvl w:val="1"/>
+          <w:numId w:val="2"/>
+        </w:numPr>
+        <w:rPr>
+          <w:rFonts w:ascii="Arial" w:hAnsi="Arial" w:cs="Arial"/>
+        </w:rPr>
+      </w:pPr>
+      <w:r>
+        <w:rPr>
+          <w:rFonts w:ascii="Arial" w:hAnsi="Arial" w:cs="Arial"/>
+        </w:rPr>
+        <w:t>Op een mouse-over van een naam veranderd de kleur van de selectie om duidelijk te maken welke je hebt geselecteerd.</w:t>
+      </w:r>
+    </w:p>
+    <w:p>
+      <w:pPr>
+        <w:pStyle w:val="Geenafstand"/>
+        <w:numPr>
+          <w:ilvl w:val="1"/>
+          <w:numId w:val="2"/>
+        </w:numPr>
+        <w:rPr>
+          <w:rFonts w:ascii="Arial" w:hAnsi="Arial" w:cs="Arial"/>
+        </w:rPr>
+      </w:pPr>
+      <w:r>
+        <w:rPr>
+          <w:rFonts w:ascii="Arial" w:hAnsi="Arial" w:cs="Arial"/>
+        </w:rPr>
+        <w:t>Op een mouse-over is er ook een pop-up waarbij je de status kan zien van deze engineer (ex. Ziek, Vakantie)</w:t>
+      </w:r>
+    </w:p>
+    <w:p>
+      <w:pPr>
+        <w:pStyle w:val="Geenafstand"/>
+        <w:numPr>
+          <w:ilvl w:val="1"/>
+          <w:numId w:val="2"/>
+        </w:numPr>
+        <w:rPr>
+          <w:rFonts w:ascii="Arial" w:hAnsi="Arial" w:cs="Arial"/>
+        </w:rPr>
+      </w:pPr>
+      <w:r>
+        <w:rPr>
+          <w:rFonts w:ascii="Arial" w:hAnsi="Arial" w:cs="Arial"/>
+        </w:rPr>
+        <w:t>Naast de naam van de engineer staat er ook of ze een ASP/FFS zijn. Daarnaast staat ook hun land</w:t>
+      </w:r>
+      <w:r>
+        <w:rPr>
+          <w:rFonts w:ascii="Arial" w:hAnsi="Arial" w:cs="Arial"/>
+        </w:rPr>
+        <w:t xml:space="preserve"> van origine</w:t>
+      </w:r>
+      <w:bookmarkStart w:id="0" w:name="_GoBack"/>
+      <w:bookmarkEnd w:id="0"/>
+      <w:r>
+        <w:rPr>
+          <w:rFonts w:ascii="Arial" w:hAnsi="Arial" w:cs="Arial"/>
+        </w:rPr>
+        <w:t>.</w:t>
+      </w:r>
+      <w:r>
+        <w:rPr>
+          <w:rFonts w:ascii="Arial" w:hAnsi="Arial" w:cs="Arial"/>
+        </w:rPr>
+        <w:t xml:space="preserve"> </w:t>
+      </w:r>
+    </w:p>
+    <w:p>
+      <w:pPr>
+        <w:pStyle w:val="Geenafstand"/>
+        <w:numPr>
+          <w:ilvl w:val="1"/>
+          <w:numId w:val="2"/>
+        </w:numPr>
+        <w:rPr>
+          <w:rFonts w:ascii="Arial" w:hAnsi="Arial" w:cs="Arial"/>
+        </w:rPr>
+      </w:pPr>
+      <w:r>
+        <w:rPr>
+          <w:rFonts w:ascii="Arial" w:hAnsi="Arial" w:cs="Arial"/>
+        </w:rPr>
+        <w:t xml:space="preserve">Als er een engineer geselecteerd is komt er een infoblok met: </w:t>
+      </w:r>
+    </w:p>
+    <w:p>
+      <w:pPr>
+        <w:pStyle w:val="Geenafstand"/>
+        <w:ind w:left="1440"/>
+        <w:rPr>
+          <w:rFonts w:ascii="Arial" w:hAnsi="Arial" w:cs="Arial"/>
+        </w:rPr>
+      </w:pPr>
+      <w:r>
+        <w:rPr>
+          <w:rFonts w:ascii="Arial" w:hAnsi="Arial" w:cs="Arial"/>
+        </w:rPr>
+        <w:t>De naam, het level, een foto, de droppoint, de telefoonnummer, de e-mail,</w:t>
+      </w:r>
+    </w:p>
+    <w:p>
+      <w:pPr>
+        <w:pStyle w:val="Geenafstand"/>
+        <w:ind w:left="1440"/>
+        <w:rPr>
+          <w:rFonts w:ascii="Arial" w:hAnsi="Arial" w:cs="Arial"/>
+        </w:rPr>
+      </w:pPr>
+      <w:r>
+        <w:rPr>
+          <w:rFonts w:ascii="Arial" w:hAnsi="Arial" w:cs="Arial"/>
+        </w:rPr>
+        <w:t xml:space="preserve">het werknemersnummer, het VCA, de datum wanneer de VCA behaald is, nummerbord op auto, het automerk, straatnaam, postcode, straatnummer, plaats, land, gesproken talen. </w:t>
+      </w:r>
+    </w:p>
+    <w:p>
+      <w:pPr>
+        <w:pStyle w:val="Geenafstand"/>
+        <w:numPr>
+          <w:ilvl w:val="1"/>
+          <w:numId w:val="2"/>
+        </w:numPr>
+        <w:rPr>
+          <w:rFonts w:ascii="Arial" w:hAnsi="Arial" w:cs="Arial"/>
+        </w:rPr>
+      </w:pPr>
+      <w:r>
+        <w:rPr>
+          <w:rFonts w:ascii="Arial" w:hAnsi="Arial" w:cs="Arial"/>
+        </w:rPr>
+        <w:t>Ook als er een engineer is geselecteerd komt er bij de “Producten vak” te staan vo</w:t>
+      </w:r>
+      <w:r>
+        <w:rPr>
+          <w:rFonts w:ascii="Arial" w:hAnsi="Arial" w:cs="Arial"/>
+        </w:rPr>
+        <w:t>or welke apparaten hij getraind</w:t>
+      </w:r>
+      <w:r>
+        <w:rPr>
+          <w:rFonts w:ascii="Arial" w:hAnsi="Arial" w:cs="Arial"/>
+        </w:rPr>
+        <w:t xml:space="preserve"> is.</w:t>
+      </w:r>
+    </w:p>
+    <w:p/>
+    <w:p>
+      <w:pPr>
+        <w:jc w:val="right"/>
+      </w:pPr>
+    </w:p>
+    <w:p>
+      <w:pPr>
+        <w:jc w:val="right"/>
+      </w:pPr>
+    </w:p>
+    <w:p>
+      <w:pPr>
+        <w:rPr>
           <w:noProof/>
           <w:lang w:eastAsia="nl-NL"/>
         </w:rPr>
-        <mc:AlternateContent>
-          <mc:Choice Requires="wps">
-            <w:drawing>
-              <wp:anchor distT="0" distB="0" distL="114300" distR="114300" simplePos="0" relativeHeight="251659264" behindDoc="0" locked="0" layoutInCell="1" allowOverlap="1" wp14:anchorId="51ADEAFE" wp14:editId="181CE36C">
-                <wp:simplePos x="0" y="0"/>
-                <wp:positionH relativeFrom="column">
-                  <wp:posOffset>2218055</wp:posOffset>
-                </wp:positionH>
-                <wp:positionV relativeFrom="paragraph">
-                  <wp:posOffset>709295</wp:posOffset>
-                </wp:positionV>
-                <wp:extent cx="1162050" cy="196850"/>
-                <wp:effectExtent l="0" t="19050" r="38100" b="31750"/>
-                <wp:wrapNone/>
-                <wp:docPr id="3" name="PIJL-RECHTS 3"/>
-                <wp:cNvGraphicFramePr/>
-                <a:graphic xmlns:a="http://schemas.openxmlformats.org/drawingml/2006/main">
-                  <a:graphicData uri="http://schemas.microsoft.com/office/word/2010/wordprocessingShape">
-                    <wps:wsp>
-                      <wps:cNvSpPr/>
-                      <wps:spPr>
-                        <a:xfrm>
-                          <a:off x="0" y="0"/>
-                          <a:ext cx="1162050" cy="196850"/>
-                        </a:xfrm>
-                        <a:prstGeom prst="rightArrow">
-                          <a:avLst/>
-                        </a:prstGeom>
-                      </wps:spPr>
-                      <wps:style>
-                        <a:lnRef idx="2">
-                          <a:schemeClr val="accent5">
-                            <a:shade val="50000"/>
-                          </a:schemeClr>
-                        </a:lnRef>
-                        <a:fillRef idx="1">
-                          <a:schemeClr val="accent5"/>
-                        </a:fillRef>
-                        <a:effectRef idx="0">
-                          <a:schemeClr val="accent5"/>
-                        </a:effectRef>
-                        <a:fontRef idx="minor">
-                          <a:schemeClr val="lt1"/>
-                        </a:fontRef>
-                      </wps:style>
-                      <wps:bodyPr rot="0" spcFirstLastPara="0" vertOverflow="overflow" horzOverflow="overflow" vert="horz" wrap="square" lIns="91440" tIns="45720" rIns="91440" bIns="45720" numCol="1" spcCol="0" rtlCol="0" fromWordArt="0" anchor="ctr" anchorCtr="0" forceAA="0" compatLnSpc="1">
-                        <a:prstTxWarp prst="textNoShape">
-                          <a:avLst/>
-                        </a:prstTxWarp>
-                        <a:noAutofit/>
-                      </wps:bodyPr>
-                    </wps:wsp>
-                  </a:graphicData>
-                </a:graphic>
-              </wp:anchor>
-            </w:drawing>
-          </mc:Choice>
-          <mc:Fallback>
-            <w:pict>
-              <v:shapetype id="_x0000_t13" coordsize="21600,21600" o:spt="13" adj="16200,5400" path="m@0,l@0@1,0@1,0@2@0@2@0,21600,21600,10800xe">
-                <v:stroke joinstyle="miter"/>
-                <v:formulas>
-                  <v:f eqn="val #0"/>
-                  <v:f eqn="val #1"/>
-                  <v:f eqn="sum height 0 #1"/>
-                  <v:f eqn="sum 10800 0 #1"/>
-                  <v:f eqn="sum width 0 #0"/>
-                  <v:f eqn="prod @4 @3 10800"/>
-                  <v:f eqn="sum width 0 @5"/>
-                </v:formulas>
-                <v:path o:connecttype="custom" o:connectlocs="@0,0;0,10800;@0,21600;21600,10800" o:connectangles="270,180,90,0" textboxrect="0,@1,@6,@2"/>
-                <v:handles>
-                  <v:h position="#0,#1" xrange="0,21600" yrange="0,10800"/>
-                </v:handles>
-              </v:shapetype>
-              <v:shape id="PIJL-RECHTS 3" o:spid="_x0000_s1026" type="#_x0000_t13" style="position:absolute;margin-left:174.65pt;margin-top:55.85pt;width:91.5pt;height:15.5pt;z-index:251659264;visibility:visible;mso-wrap-style:square;mso-wrap-distance-left:9pt;mso-wrap-distance-top:0;mso-wrap-distance-right:9pt;mso-wrap-distance-bottom:0;mso-position-horizontal:absolute;mso-position-horizontal-relative:text;mso-position-vertical:absolute;mso-position-vertical-relative:text;v-text-anchor:middle" o:gfxdata="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" adj="19770" fillcolor="#4bacc6 [3208]" strokecolor="#205867 [1608]" strokeweight="2pt"/>
-            </w:pict>
-          </mc:Fallback>
-        </mc:AlternateContent>
-      </w:r>
-      <w:r>
-        <w:rPr>
-          <w:rFonts w:ascii="Arial" w:hAnsi="Arial" w:cs="Arial"/>
+      </w:pPr>
+    </w:p>
+    <w:p>
+      <w:pPr>
+        <w:rPr>
           <w:noProof/>
           <w:lang w:eastAsia="nl-NL"/>
         </w:rPr>
-        <w:drawing>
-          <wp:anchor distT="0" distB="0" distL="114300" distR="114300" simplePos="0" relativeHeight="251658240" behindDoc="0" locked="0" layoutInCell="1" allowOverlap="1" wp14:anchorId="274D7536" wp14:editId="61965D53">
-            <wp:simplePos x="0" y="0"/>
-            <wp:positionH relativeFrom="column">
-              <wp:posOffset>3712845</wp:posOffset>
-            </wp:positionH>
-            <wp:positionV relativeFrom="paragraph">
-              <wp:posOffset>7620</wp:posOffset>
-            </wp:positionV>
-            <wp:extent cx="2038350" cy="1958340"/>
-            <wp:effectExtent l="0" t="0" r="0" b="3810"/>
-            <wp:wrapNone/>
-            <wp:docPr id="2" name="Afbeelding 2"/>
-            <wp:cNvGraphicFramePr>
-              <a:graphicFrameLocks xmlns:a="http://schemas.openxmlformats.org/drawingml/2006/main" noChangeAspect="1"/>
-            </wp:cNvGraphicFramePr>
-            <a:graphic xmlns:a="http://schemas.openxmlformats.org/drawingml/2006/main">
-              <a:graphicData uri="http://schemas.openxmlformats.org/drawingml/2006/picture">
-                <pic:pic xmlns:pic="http://schemas.openxmlformats.org/drawingml/2006/picture">
-                  <pic:nvPicPr>
-                    <pic:cNvPr id="0" name=""/>
-                    <pic:cNvPicPr/>
-                  </pic:nvPicPr>
-                  <pic:blipFill>
-                    <a:blip r:embed="rId6">
-                      <a:extLst>
-                        <a:ext uri="{28A0092B-C50C-407E-A947-70E740481C1C}">
-                          <a14:useLocalDpi xmlns:a14="http://schemas.microsoft.com/office/drawing/2010/main" val="0"/>
-                        </a:ext>
-                      </a:extLst>
-                    </a:blip>
-                    <a:stretch>
-                      <a:fillRect/>
-                    </a:stretch>
-                  </pic:blipFill>
-                  <pic:spPr>
-                    <a:xfrm>
-                      <a:off x="0" y="0"/>
-                      <a:ext cx="2038350" cy="1958340"/>
-                    </a:xfrm>
-                    <a:prstGeom prst="rect">
-                      <a:avLst/>
-                    </a:prstGeom>
-                  </pic:spPr>
-                </pic:pic>
-              </a:graphicData>
-            </a:graphic>
-            <wp14:sizeRelH relativeFrom="page">
-              <wp14:pctWidth>0</wp14:pctWidth>
-            </wp14:sizeRelH>
-            <wp14:sizeRelV relativeFrom="page">
-              <wp14:pctHeight>0</wp14:pctHeight>
-            </wp14:sizeRelV>
-          </wp:anchor>
-        </w:drawing>
-      </w:r>
-      <w:r>
-        <w:rPr>
-          <w:rFonts w:ascii="Arial" w:hAnsi="Arial" w:cs="Arial"/>
+      </w:pPr>
+    </w:p>
+    <w:p>
+      <w:pPr>
+        <w:rPr>
           <w:noProof/>
           <w:lang w:eastAsia="nl-NL"/>
         </w:rPr>
+      </w:pPr>
+    </w:p>
+    <w:p>
+      <w:pPr>
+        <w:rPr>
+          <w:noProof/>
+          <w:lang w:eastAsia="nl-NL"/>
+        </w:rPr>
+      </w:pPr>
+    </w:p>
+    <w:p>
+      <w:pPr>
+        <w:rPr>
+          <w:noProof/>
+          <w:lang w:eastAsia="nl-NL"/>
+        </w:rPr>
+      </w:pPr>
+    </w:p>
+    <w:p>
+      <w:pPr>
+        <w:rPr>
+          <w:noProof/>
+          <w:lang w:eastAsia="nl-NL"/>
+        </w:rPr>
+      </w:pPr>
+    </w:p>
+    <w:p>
+      <w:pPr>
+        <w:rPr>
+          <w:noProof/>
+          <w:lang w:eastAsia="nl-NL"/>
+        </w:rPr>
+      </w:pPr>
+    </w:p>
+    <w:p>
+      <w:pPr>
+        <w:rPr>
+          <w:noProof/>
+          <w:lang w:eastAsia="nl-NL"/>
+        </w:rPr>
+      </w:pPr>
+    </w:p>
+    <w:p>
+      <w:pPr>
+        <w:pStyle w:val="Geenafstand"/>
+        <w:rPr>
+          <w:rFonts w:ascii="Arial" w:hAnsi="Arial" w:cs="Arial"/>
+          <w:noProof/>
+          <w:lang w:eastAsia="nl-NL"/>
+        </w:rPr>
+      </w:pPr>
+      <w:r>
+        <w:rPr>
+          <w:rFonts w:ascii="Arial" w:hAnsi="Arial" w:cs="Arial"/>
+          <w:noProof/>
+          <w:lang w:eastAsia="nl-NL"/>
+        </w:rPr>
+        <w:t>Front end 1</w:t>
+      </w:r>
+    </w:p>
+    <w:p>
+      <w:r>
+        <w:rPr>
+          <w:noProof/>
+          <w:lang w:eastAsia="nl-NL"/>
+        </w:rPr>
         <w:drawing>
-          <wp:anchor distT="0" distB="0" distL="114300" distR="114300" simplePos="0" relativeHeight="251660288" behindDoc="0" locked="0" layoutInCell="1" allowOverlap="1" wp14:anchorId="608728A5" wp14:editId="3C2F2692">
-            <wp:simplePos x="0" y="0"/>
-            <wp:positionH relativeFrom="column">
-              <wp:posOffset>635</wp:posOffset>
-            </wp:positionH>
-            <wp:positionV relativeFrom="paragraph">
-              <wp:posOffset>635</wp:posOffset>
-            </wp:positionV>
-            <wp:extent cx="2044700" cy="1971040"/>
+          <wp:inline distT="0" distB="0" distL="0" distR="0" wp14:anchorId="1D2552AB" wp14:editId="33BFC5EC">
+            <wp:extent cx="5760720" cy="6879057"/>
             <wp:effectExtent l="0" t="0" r="0" b="0"/>
-            <wp:wrapNone/>
             <wp:docPr id="1" name="Afbeelding 1"/>
             <wp:cNvGraphicFramePr>
               <a:graphicFrameLocks xmlns:a="http://schemas.openxmlformats.org/drawingml/2006/main" noChangeAspect="1"/>
@@ -340,13 +589,7 @@
                     <pic:cNvPicPr/>
                   </pic:nvPicPr>
                   <pic:blipFill>
-                    <a:blip r:embed="rId7">
-                      <a:extLst>
-                        <a:ext uri="{28A0092B-C50C-407E-A947-70E740481C1C}">
-                          <a14:useLocalDpi xmlns:a14="http://schemas.microsoft.com/office/drawing/2010/main" val="0"/>
-                        </a:ext>
-                      </a:extLst>
-                    </a:blip>
+                    <a:blip r:embed="rId8"/>
                     <a:stretch>
                       <a:fillRect/>
                     </a:stretch>
@@ -354,7 +597,7 @@
                   <pic:spPr>
                     <a:xfrm>
                       <a:off x="0" y="0"/>
-                      <a:ext cx="2044700" cy="1971040"/>
+                      <a:ext cx="5760720" cy="6879057"/>
                     </a:xfrm>
                     <a:prstGeom prst="rect">
                       <a:avLst/>
@@ -363,253 +606,46 @@
                 </pic:pic>
               </a:graphicData>
             </a:graphic>
-            <wp14:sizeRelH relativeFrom="page">
-              <wp14:pctWidth>0</wp14:pctWidth>
-            </wp14:sizeRelH>
-            <wp14:sizeRelV relativeFrom="page">
-              <wp14:pctHeight>0</wp14:pctHeight>
-            </wp14:sizeRelV>
-          </wp:anchor>
+          </wp:inline>
         </w:drawing>
       </w:r>
     </w:p>
-    <w:p>
-      <w:pPr>
-        <w:pStyle w:val="Geenafstand"/>
-        <w:rPr>
-          <w:rFonts w:ascii="Arial" w:hAnsi="Arial" w:cs="Arial"/>
-        </w:rPr>
-      </w:pPr>
-    </w:p>
-    <w:p>
-      <w:pPr>
-        <w:pStyle w:val="Geenafstand"/>
-        <w:rPr>
-          <w:rFonts w:ascii="Arial" w:hAnsi="Arial" w:cs="Arial"/>
-        </w:rPr>
-      </w:pPr>
-    </w:p>
-    <w:p>
-      <w:pPr>
-        <w:pStyle w:val="Geenafstand"/>
-        <w:rPr>
-          <w:rFonts w:ascii="Arial" w:hAnsi="Arial" w:cs="Arial"/>
-        </w:rPr>
-      </w:pPr>
-    </w:p>
-    <w:p>
-      <w:pPr>
-        <w:pStyle w:val="Geenafstand"/>
-        <w:rPr>
-          <w:rFonts w:ascii="Arial" w:hAnsi="Arial" w:cs="Arial"/>
-        </w:rPr>
-      </w:pPr>
-    </w:p>
-    <w:p>
-      <w:pPr>
-        <w:pStyle w:val="Geenafstand"/>
-        <w:rPr>
-          <w:rFonts w:ascii="Arial" w:hAnsi="Arial" w:cs="Arial"/>
-        </w:rPr>
-      </w:pPr>
-    </w:p>
-    <w:p>
-      <w:pPr>
-        <w:pStyle w:val="Geenafstand"/>
-        <w:rPr>
-          <w:rFonts w:ascii="Arial" w:hAnsi="Arial" w:cs="Arial"/>
-        </w:rPr>
-      </w:pPr>
-    </w:p>
-    <w:p>
-      <w:pPr>
-        <w:pStyle w:val="Geenafstand"/>
-        <w:rPr>
-          <w:rFonts w:ascii="Arial" w:hAnsi="Arial" w:cs="Arial"/>
-        </w:rPr>
-      </w:pPr>
-    </w:p>
-    <w:p>
-      <w:pPr>
-        <w:pStyle w:val="Geenafstand"/>
-        <w:rPr>
-          <w:rFonts w:ascii="Arial" w:hAnsi="Arial" w:cs="Arial"/>
-        </w:rPr>
-      </w:pPr>
-    </w:p>
-    <w:p>
-      <w:pPr>
-        <w:pStyle w:val="Geenafstand"/>
-        <w:rPr>
-          <w:rFonts w:ascii="Arial" w:hAnsi="Arial" w:cs="Arial"/>
-        </w:rPr>
-      </w:pPr>
-    </w:p>
-    <w:p>
-      <w:pPr>
-        <w:pStyle w:val="Geenafstand"/>
-        <w:rPr>
-          <w:rFonts w:ascii="Arial" w:hAnsi="Arial" w:cs="Arial"/>
-        </w:rPr>
-      </w:pPr>
-    </w:p>
-    <w:p>
-      <w:pPr>
-        <w:pStyle w:val="Geenafstand"/>
-        <w:rPr>
-          <w:rFonts w:ascii="Arial" w:hAnsi="Arial" w:cs="Arial"/>
-        </w:rPr>
-      </w:pPr>
-    </w:p>
-    <w:p>
-      <w:pPr>
-        <w:pStyle w:val="Geenafstand"/>
-        <w:rPr>
-          <w:rFonts w:ascii="Arial" w:hAnsi="Arial" w:cs="Arial"/>
-        </w:rPr>
-      </w:pPr>
-    </w:p>
-    <w:p>
-      <w:pPr>
-        <w:pStyle w:val="Geenafstand"/>
-        <w:numPr>
-          <w:ilvl w:val="0"/>
-          <w:numId w:val="2"/>
-        </w:numPr>
-        <w:rPr>
-          <w:rFonts w:ascii="Arial" w:hAnsi="Arial" w:cs="Arial"/>
-        </w:rPr>
-      </w:pPr>
-      <w:r>
-        <w:rPr>
-          <w:rFonts w:ascii="Arial" w:hAnsi="Arial" w:cs="Arial"/>
-        </w:rPr>
-        <w:t>Product</w:t>
-      </w:r>
-      <w:r>
-        <w:rPr>
-          <w:rFonts w:ascii="Arial" w:hAnsi="Arial" w:cs="Arial"/>
-        </w:rPr>
-        <w:t xml:space="preserve"> </w:t>
-      </w:r>
-      <w:r>
-        <w:rPr>
-          <w:rFonts w:ascii="Arial" w:hAnsi="Arial" w:cs="Arial"/>
-        </w:rPr>
-        <w:t>vak</w:t>
-      </w:r>
-    </w:p>
-    <w:p>
-      <w:pPr>
-        <w:pStyle w:val="Geenafstand"/>
-        <w:ind w:left="720"/>
-        <w:rPr>
-          <w:rFonts w:ascii="Arial" w:hAnsi="Arial" w:cs="Arial"/>
-        </w:rPr>
-      </w:pPr>
-    </w:p>
-    <w:p>
-      <w:pPr>
-        <w:pStyle w:val="Geenafstand"/>
-        <w:numPr>
-          <w:ilvl w:val="1"/>
-          <w:numId w:val="2"/>
-        </w:numPr>
-        <w:rPr>
-          <w:rFonts w:ascii="Arial" w:hAnsi="Arial" w:cs="Arial"/>
-        </w:rPr>
-      </w:pPr>
-      <w:r>
-        <w:rPr>
-          <w:rFonts w:ascii="Arial" w:hAnsi="Arial" w:cs="Arial"/>
-        </w:rPr>
-        <w:t>Lijst met producten die verkort wordt hoe meer je typt in de zoekbalk</w:t>
-      </w:r>
-      <w:r>
-        <w:rPr>
-          <w:rFonts w:ascii="Arial" w:hAnsi="Arial" w:cs="Arial"/>
-        </w:rPr>
-        <w:t>.</w:t>
-      </w:r>
-    </w:p>
-    <w:p>
-      <w:pPr>
-        <w:pStyle w:val="Geenafstand"/>
-        <w:numPr>
-          <w:ilvl w:val="1"/>
-          <w:numId w:val="2"/>
-        </w:numPr>
-        <w:rPr>
-          <w:rFonts w:ascii="Arial" w:hAnsi="Arial" w:cs="Arial"/>
-        </w:rPr>
-      </w:pPr>
-      <w:r>
-        <w:rPr>
-          <w:rFonts w:ascii="Arial" w:hAnsi="Arial" w:cs="Arial"/>
-        </w:rPr>
-        <w:t>Op een mouse-over van een naam veranderd de kleur van de selectie om duidelijk te maken welke je hebt geselecteerd.</w:t>
-      </w:r>
-    </w:p>
-    <w:p>
-      <w:pPr>
-        <w:pStyle w:val="Geenafstand"/>
-        <w:numPr>
-          <w:ilvl w:val="1"/>
-          <w:numId w:val="2"/>
-        </w:numPr>
-        <w:rPr>
-          <w:rFonts w:ascii="Arial" w:hAnsi="Arial" w:cs="Arial"/>
-        </w:rPr>
-      </w:pPr>
-      <w:r>
-        <w:rPr>
-          <w:rFonts w:ascii="Arial" w:hAnsi="Arial" w:cs="Arial"/>
-        </w:rPr>
-        <w:t>Als een product aangeklikt is dan staat er links een plaatje van dit product, ook komt er dan in het vak daaronder te staan welke engineers deze skill hebben.</w:t>
-      </w:r>
-    </w:p>
-    <w:p>
-      <w:pPr>
-        <w:pStyle w:val="Geenafstand"/>
-        <w:rPr>
-          <w:rFonts w:ascii="Arial" w:hAnsi="Arial" w:cs="Arial"/>
-        </w:rPr>
-      </w:pPr>
-    </w:p>
-    <w:p>
-      <w:pPr>
-        <w:pStyle w:val="Geenafstand"/>
-        <w:rPr>
-          <w:rFonts w:ascii="Arial" w:hAnsi="Arial" w:cs="Arial"/>
-        </w:rPr>
-      </w:pPr>
-    </w:p>
-    <w:p>
-      <w:pPr>
-        <w:pStyle w:val="Geenafstand"/>
-        <w:rPr>
-          <w:rFonts w:ascii="Arial" w:hAnsi="Arial" w:cs="Arial"/>
-        </w:rPr>
-      </w:pPr>
-      <w:r>
-        <w:rPr>
-          <w:rFonts w:ascii="Arial" w:hAnsi="Arial" w:cs="Arial"/>
+    <w:p/>
+    <w:p/>
+    <w:p/>
+    <w:p/>
+    <w:p/>
+    <w:p>
+      <w:pPr>
+        <w:pStyle w:val="Geenafstand"/>
+        <w:rPr>
+          <w:rFonts w:ascii="Arial" w:hAnsi="Arial" w:cs="Arial"/>
+        </w:rPr>
+      </w:pPr>
+      <w:r>
+        <w:rPr>
+          <w:rFonts w:ascii="Arial" w:hAnsi="Arial" w:cs="Arial"/>
+        </w:rPr>
+        <w:t>Front end 2</w:t>
+      </w:r>
+    </w:p>
+    <w:p>
+      <w:pPr>
+        <w:pStyle w:val="Geenafstand"/>
+        <w:rPr>
+          <w:rFonts w:ascii="Arial" w:hAnsi="Arial" w:cs="Arial"/>
+        </w:rPr>
+      </w:pPr>
+      <w:r>
+        <w:rPr>
           <w:noProof/>
           <w:lang w:eastAsia="nl-NL"/>
         </w:rPr>
         <w:drawing>
-          <wp:anchor distT="0" distB="0" distL="114300" distR="114300" simplePos="0" relativeHeight="251661312" behindDoc="0" locked="0" layoutInCell="1" allowOverlap="1" wp14:anchorId="77E786B4" wp14:editId="0827952A">
-            <wp:simplePos x="0" y="0"/>
-            <wp:positionH relativeFrom="column">
-              <wp:posOffset>-142344</wp:posOffset>
-            </wp:positionH>
-            <wp:positionV relativeFrom="paragraph">
-              <wp:posOffset>32423</wp:posOffset>
-            </wp:positionV>
-            <wp:extent cx="2961005" cy="1439545"/>
-            <wp:effectExtent l="0" t="0" r="0" b="8255"/>
-            <wp:wrapNone/>
-            <wp:docPr id="4" name="Afbeelding 4"/>
+          <wp:inline distT="0" distB="0" distL="0" distR="0" wp14:anchorId="12548353" wp14:editId="2195C869">
+            <wp:extent cx="5760720" cy="6784127"/>
+            <wp:effectExtent l="0" t="0" r="0" b="0"/>
+            <wp:docPr id="9" name="Afbeelding 9"/>
             <wp:cNvGraphicFramePr>
               <a:graphicFrameLocks xmlns:a="http://schemas.openxmlformats.org/drawingml/2006/main" noChangeAspect="1"/>
             </wp:cNvGraphicFramePr>
@@ -621,13 +657,7 @@
                     <pic:cNvPicPr/>
                   </pic:nvPicPr>
                   <pic:blipFill>
-                    <a:blip r:embed="rId8">
-                      <a:extLst>
-                        <a:ext uri="{28A0092B-C50C-407E-A947-70E740481C1C}">
-                          <a14:useLocalDpi xmlns:a14="http://schemas.microsoft.com/office/drawing/2010/main" val="0"/>
-                        </a:ext>
-                      </a:extLst>
-                    </a:blip>
+                    <a:blip r:embed="rId9"/>
                     <a:stretch>
                       <a:fillRect/>
                     </a:stretch>
@@ -635,7 +665,7 @@
                   <pic:spPr>
                     <a:xfrm>
                       <a:off x="0" y="0"/>
-                      <a:ext cx="2961005" cy="1439545"/>
+                      <a:ext cx="5760720" cy="6784127"/>
                     </a:xfrm>
                     <a:prstGeom prst="rect">
                       <a:avLst/>
@@ -644,340 +674,9 @@
                 </pic:pic>
               </a:graphicData>
             </a:graphic>
-            <wp14:sizeRelH relativeFrom="page">
-              <wp14:pctWidth>0</wp14:pctWidth>
-            </wp14:sizeRelH>
-            <wp14:sizeRelV relativeFrom="page">
-              <wp14:pctHeight>0</wp14:pctHeight>
-            </wp14:sizeRelV>
-          </wp:anchor>
+          </wp:inline>
         </w:drawing>
       </w:r>
-      <w:r>
-        <w:rPr>
-          <w:rFonts w:ascii="Arial" w:hAnsi="Arial" w:cs="Arial"/>
-          <w:noProof/>
-          <w:lang w:eastAsia="nl-NL"/>
-        </w:rPr>
-        <w:drawing>
-          <wp:anchor distT="0" distB="0" distL="114300" distR="114300" simplePos="0" relativeHeight="251662336" behindDoc="0" locked="0" layoutInCell="1" allowOverlap="1" wp14:anchorId="719223C7" wp14:editId="0E7379FD">
-            <wp:simplePos x="0" y="0"/>
-            <wp:positionH relativeFrom="column">
-              <wp:posOffset>3426460</wp:posOffset>
-            </wp:positionH>
-            <wp:positionV relativeFrom="paragraph">
-              <wp:posOffset>32385</wp:posOffset>
-            </wp:positionV>
-            <wp:extent cx="3066415" cy="1473835"/>
-            <wp:effectExtent l="0" t="0" r="635" b="0"/>
-            <wp:wrapNone/>
-            <wp:docPr id="5" name="Afbeelding 5"/>
-            <wp:cNvGraphicFramePr>
-              <a:graphicFrameLocks xmlns:a="http://schemas.openxmlformats.org/drawingml/2006/main" noChangeAspect="1"/>
-            </wp:cNvGraphicFramePr>
-            <a:graphic xmlns:a="http://schemas.openxmlformats.org/drawingml/2006/main">
-              <a:graphicData uri="http://schemas.openxmlformats.org/drawingml/2006/picture">
-                <pic:pic xmlns:pic="http://schemas.openxmlformats.org/drawingml/2006/picture">
-                  <pic:nvPicPr>
-                    <pic:cNvPr id="0" name=""/>
-                    <pic:cNvPicPr/>
-                  </pic:nvPicPr>
-                  <pic:blipFill>
-                    <a:blip r:embed="rId9">
-                      <a:extLst>
-                        <a:ext uri="{28A0092B-C50C-407E-A947-70E740481C1C}">
-                          <a14:useLocalDpi xmlns:a14="http://schemas.microsoft.com/office/drawing/2010/main" val="0"/>
-                        </a:ext>
-                      </a:extLst>
-                    </a:blip>
-                    <a:stretch>
-                      <a:fillRect/>
-                    </a:stretch>
-                  </pic:blipFill>
-                  <pic:spPr>
-                    <a:xfrm>
-                      <a:off x="0" y="0"/>
-                      <a:ext cx="3066415" cy="1473835"/>
-                    </a:xfrm>
-                    <a:prstGeom prst="rect">
-                      <a:avLst/>
-                    </a:prstGeom>
-                  </pic:spPr>
-                </pic:pic>
-              </a:graphicData>
-            </a:graphic>
-            <wp14:sizeRelH relativeFrom="page">
-              <wp14:pctWidth>0</wp14:pctWidth>
-            </wp14:sizeRelH>
-            <wp14:sizeRelV relativeFrom="page">
-              <wp14:pctHeight>0</wp14:pctHeight>
-            </wp14:sizeRelV>
-          </wp:anchor>
-        </w:drawing>
-      </w:r>
-    </w:p>
-    <w:p>
-      <w:pPr>
-        <w:pStyle w:val="Geenafstand"/>
-        <w:rPr>
-          <w:rFonts w:ascii="Arial" w:hAnsi="Arial" w:cs="Arial"/>
-        </w:rPr>
-      </w:pPr>
-      <w:r>
-        <w:rPr>
-          <w:rFonts w:ascii="Arial" w:hAnsi="Arial" w:cs="Arial"/>
-          <w:noProof/>
-          <w:lang w:eastAsia="nl-NL"/>
-        </w:rPr>
-        <mc:AlternateContent>
-          <mc:Choice Requires="wps">
-            <w:drawing>
-              <wp:anchor distT="0" distB="0" distL="114300" distR="114300" simplePos="0" relativeHeight="251664384" behindDoc="0" locked="0" layoutInCell="1" allowOverlap="1" wp14:anchorId="7F1B9993" wp14:editId="60DFA538">
-                <wp:simplePos x="0" y="0"/>
-                <wp:positionH relativeFrom="column">
-                  <wp:posOffset>2914754</wp:posOffset>
-                </wp:positionH>
-                <wp:positionV relativeFrom="paragraph">
-                  <wp:posOffset>386838</wp:posOffset>
-                </wp:positionV>
-                <wp:extent cx="466014" cy="121788"/>
-                <wp:effectExtent l="0" t="19050" r="29845" b="31115"/>
-                <wp:wrapNone/>
-                <wp:docPr id="6" name="PIJL-RECHTS 6"/>
-                <wp:cNvGraphicFramePr/>
-                <a:graphic xmlns:a="http://schemas.openxmlformats.org/drawingml/2006/main">
-                  <a:graphicData uri="http://schemas.microsoft.com/office/word/2010/wordprocessingShape">
-                    <wps:wsp>
-                      <wps:cNvSpPr/>
-                      <wps:spPr>
-                        <a:xfrm>
-                          <a:off x="0" y="0"/>
-                          <a:ext cx="466014" cy="121788"/>
-                        </a:xfrm>
-                        <a:prstGeom prst="rightArrow">
-                          <a:avLst>
-                            <a:gd name="adj1" fmla="val 49999"/>
-                            <a:gd name="adj2" fmla="val 50000"/>
-                          </a:avLst>
-                        </a:prstGeom>
-                        <a:solidFill>
-                          <a:srgbClr val="4BACC6"/>
-                        </a:solidFill>
-                        <a:ln w="25400" cap="flat" cmpd="sng" algn="ctr">
-                          <a:solidFill>
-                            <a:srgbClr val="4BACC6">
-                              <a:shade val="50000"/>
-                            </a:srgbClr>
-                          </a:solidFill>
-                          <a:prstDash val="solid"/>
-                        </a:ln>
-                        <a:effectLst/>
-                      </wps:spPr>
-                      <wps:bodyPr rot="0" spcFirstLastPara="0" vertOverflow="overflow" horzOverflow="overflow" vert="horz" wrap="square" lIns="91440" tIns="45720" rIns="91440" bIns="45720" numCol="1" spcCol="0" rtlCol="0" fromWordArt="0" anchor="ctr" anchorCtr="0" forceAA="0" compatLnSpc="1">
-                        <a:prstTxWarp prst="textNoShape">
-                          <a:avLst/>
-                        </a:prstTxWarp>
-                        <a:noAutofit/>
-                      </wps:bodyPr>
-                    </wps:wsp>
-                  </a:graphicData>
-                </a:graphic>
-                <wp14:sizeRelH relativeFrom="margin">
-                  <wp14:pctWidth>0</wp14:pctWidth>
-                </wp14:sizeRelH>
-                <wp14:sizeRelV relativeFrom="margin">
-                  <wp14:pctHeight>0</wp14:pctHeight>
-                </wp14:sizeRelV>
-              </wp:anchor>
-            </w:drawing>
-          </mc:Choice>
-          <mc:Fallback>
-            <w:pict>
-              <v:shape id="PIJL-RECHTS 6" o:spid="_x0000_s1026" type="#_x0000_t13" style="position:absolute;margin-left:229.5pt;margin-top:30.45pt;width:36.7pt;height:9.6pt;z-index:251664384;visibility:visible;mso-wrap-style:square;mso-width-percent:0;mso-height-percent:0;mso-wrap-distance-left:9pt;mso-wrap-distance-top:0;mso-wrap-distance-right:9pt;mso-wrap-distance-bottom:0;mso-position-horizontal:absolute;mso-position-horizontal-relative:text;mso-position-vertical:absolute;mso-position-vertical-relative:text;mso-width-percent:0;mso-height-percent:0;mso-width-relative:margin;mso-height-relative:margin;v-text-anchor:middle" o:gfxdata="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" adj="18778" fillcolor="#4bacc6" strokecolor="#357d91" strokeweight="2pt"/>
-            </w:pict>
-          </mc:Fallback>
-        </mc:AlternateContent>
-      </w:r>
-    </w:p>
-    <w:p/>
-    <w:p/>
-    <w:p/>
-    <w:p/>
-    <w:p>
-      <w:pPr>
-        <w:pStyle w:val="Geenafstand"/>
-        <w:numPr>
-          <w:ilvl w:val="0"/>
-          <w:numId w:val="2"/>
-        </w:numPr>
-        <w:rPr>
-          <w:rFonts w:ascii="Arial" w:hAnsi="Arial" w:cs="Arial"/>
-        </w:rPr>
-      </w:pPr>
-      <w:r>
-        <w:rPr>
-          <w:rFonts w:ascii="Arial" w:hAnsi="Arial" w:cs="Arial"/>
-        </w:rPr>
-        <w:t>Engineer vak</w:t>
-      </w:r>
-    </w:p>
-    <w:p>
-      <w:pPr>
-        <w:pStyle w:val="Geenafstand"/>
-        <w:ind w:left="360"/>
-        <w:rPr>
-          <w:rFonts w:ascii="Arial" w:hAnsi="Arial" w:cs="Arial"/>
-        </w:rPr>
-      </w:pPr>
-    </w:p>
-    <w:p>
-      <w:pPr>
-        <w:pStyle w:val="Geenafstand"/>
-        <w:numPr>
-          <w:ilvl w:val="1"/>
-          <w:numId w:val="2"/>
-        </w:numPr>
-        <w:rPr>
-          <w:rFonts w:ascii="Arial" w:hAnsi="Arial" w:cs="Arial"/>
-        </w:rPr>
-      </w:pPr>
-      <w:r>
-        <w:rPr>
-          <w:rFonts w:ascii="Arial" w:hAnsi="Arial" w:cs="Arial"/>
-        </w:rPr>
-        <w:t>Lijst met engineers die verkort wordt hoe meer je typt in de zoekbalk</w:t>
-      </w:r>
-    </w:p>
-    <w:p>
-      <w:pPr>
-        <w:pStyle w:val="Geenafstand"/>
-        <w:numPr>
-          <w:ilvl w:val="1"/>
-          <w:numId w:val="2"/>
-        </w:numPr>
-        <w:rPr>
-          <w:rFonts w:ascii="Arial" w:hAnsi="Arial" w:cs="Arial"/>
-        </w:rPr>
-      </w:pPr>
-      <w:r>
-        <w:rPr>
-          <w:rFonts w:ascii="Arial" w:hAnsi="Arial" w:cs="Arial"/>
-        </w:rPr>
-        <w:t>Op een mouse-over van een naam veranderd de kleur van de selectie om duidelijk te maken welke je hebt geselecteerd.</w:t>
-      </w:r>
-    </w:p>
-    <w:p>
-      <w:pPr>
-        <w:pStyle w:val="Geenafstand"/>
-        <w:numPr>
-          <w:ilvl w:val="1"/>
-          <w:numId w:val="2"/>
-        </w:numPr>
-        <w:rPr>
-          <w:rFonts w:ascii="Arial" w:hAnsi="Arial" w:cs="Arial"/>
-        </w:rPr>
-      </w:pPr>
-      <w:r>
-        <w:rPr>
-          <w:rFonts w:ascii="Arial" w:hAnsi="Arial" w:cs="Arial"/>
-        </w:rPr>
-        <w:t>Op een mouse-over is er ook een pop-up waarbij je de status kan zien van deze engineer (ex. Ziek, Vakantie)</w:t>
-      </w:r>
-    </w:p>
-    <w:p>
-      <w:pPr>
-        <w:pStyle w:val="Geenafstand"/>
-        <w:numPr>
-          <w:ilvl w:val="1"/>
-          <w:numId w:val="2"/>
-        </w:numPr>
-        <w:rPr>
-          <w:rFonts w:ascii="Arial" w:hAnsi="Arial" w:cs="Arial"/>
-        </w:rPr>
-      </w:pPr>
-      <w:r>
-        <w:rPr>
-          <w:rFonts w:ascii="Arial" w:hAnsi="Arial" w:cs="Arial"/>
-        </w:rPr>
-        <w:t xml:space="preserve">Naast de naam van de engineer staat er ook of ze een ASP/FFS zijn. </w:t>
-      </w:r>
-      <w:r>
-        <w:rPr>
-          <w:rFonts w:ascii="Arial" w:hAnsi="Arial" w:cs="Arial"/>
-        </w:rPr>
-        <w:t>Daarnaast staat ook hun land.</w:t>
-      </w:r>
-    </w:p>
-    <w:p>
-      <w:pPr>
-        <w:pStyle w:val="Geenafstand"/>
-        <w:numPr>
-          <w:ilvl w:val="1"/>
-          <w:numId w:val="2"/>
-        </w:numPr>
-        <w:rPr>
-          <w:rFonts w:ascii="Arial" w:hAnsi="Arial" w:cs="Arial"/>
-        </w:rPr>
-      </w:pPr>
-      <w:r>
-        <w:rPr>
-          <w:rFonts w:ascii="Arial" w:hAnsi="Arial" w:cs="Arial"/>
-        </w:rPr>
-        <w:lastRenderedPageBreak/>
-        <w:t>Als er een engineer geselecteerd is komt er een infoblok met onder anderen: De naam van de engineer, het level van de engineer, een foto van de engineer, etc (Zie foto).</w:t>
-      </w:r>
-    </w:p>
-    <w:p>
-      <w:pPr>
-        <w:pStyle w:val="Geenafstand"/>
-        <w:numPr>
-          <w:ilvl w:val="1"/>
-          <w:numId w:val="2"/>
-        </w:numPr>
-        <w:rPr>
-          <w:rFonts w:ascii="Arial" w:hAnsi="Arial" w:cs="Arial"/>
-        </w:rPr>
-      </w:pPr>
-      <w:r>
-        <w:rPr>
-          <w:rFonts w:ascii="Arial" w:hAnsi="Arial" w:cs="Arial"/>
-        </w:rPr>
-        <w:t>Ook als er een engineer is geselecteerd komt er bij de “Producten vak” te staan voor welke apparaten hij getrained</w:t>
-      </w:r>
-      <w:bookmarkStart w:id="0" w:name="_GoBack"/>
-      <w:bookmarkEnd w:id="0"/>
-      <w:r>
-        <w:rPr>
-          <w:rFonts w:ascii="Arial" w:hAnsi="Arial" w:cs="Arial"/>
-        </w:rPr>
-        <w:t xml:space="preserve"> is.</w:t>
-      </w:r>
-    </w:p>
-    <w:p/>
-    <w:p>
-      <w:pPr>
-        <w:jc w:val="right"/>
-      </w:pPr>
-    </w:p>
-    <w:p>
-      <w:pPr>
-        <w:jc w:val="right"/>
-      </w:pPr>
-    </w:p>
-    <w:p>
-      <w:pPr>
-        <w:jc w:val="right"/>
-      </w:pPr>
-    </w:p>
-    <w:p>
-      <w:pPr>
-        <w:jc w:val="right"/>
-      </w:pPr>
-    </w:p>
-    <w:p>
-      <w:pPr>
-        <w:jc w:val="right"/>
-      </w:pPr>
     </w:p>
     <w:sectPr>
       <w:pgSz w:w="11906" w:h="16838"/>
@@ -987,6 +686,56 @@
     </w:sectPr>
   </w:body>
 </w:document>
+</file>
+
+<file path=word/endnotes.xml><?xml version="1.0" encoding="utf-8"?>
+<w:endnotes xmlns:wpc="http://schemas.microsoft.com/office/word/2010/wordprocessingCanvas" xmlns:mc="http://schemas.openxmlformats.org/markup-compatibility/2006" xmlns:o="urn:schemas-microsoft-com:office:office" xmlns:r="http://schemas.openxmlformats.org/officeDocument/2006/relationships" xmlns:m="http://schemas.openxmlformats.org/officeDocument/2006/math" xmlns:v="urn:schemas-microsoft-com:vml" xmlns:wp14="http://schemas.microsoft.com/office/word/2010/wordprocessingDrawing" xmlns:wp="http://schemas.openxmlformats.org/drawingml/2006/wordprocessingDrawing" xmlns:w10="urn:schemas-microsoft-com:office:word" xmlns:w="http://schemas.openxmlformats.org/wordprocessingml/2006/main" xmlns:w14="http://schemas.microsoft.com/office/word/2010/wordml" xmlns:wpg="http://schemas.microsoft.com/office/word/2010/wordprocessingGroup" xmlns:wpi="http://schemas.microsoft.com/office/word/2010/wordprocessingInk" xmlns:wne="http://schemas.microsoft.com/office/word/2006/wordml" xmlns:wps="http://schemas.microsoft.com/office/word/2010/wordprocessingShape" mc:Ignorable="w14 wp14">
+  <w:endnote w:type="separator" w:id="-1">
+    <w:p>
+      <w:pPr>
+        <w:spacing w:after="0" w:line="240" w:lineRule="auto"/>
+      </w:pPr>
+      <w:r>
+        <w:separator/>
+      </w:r>
+    </w:p>
+  </w:endnote>
+  <w:endnote w:type="continuationSeparator" w:id="0">
+    <w:p>
+      <w:pPr>
+        <w:spacing w:after="0" w:line="240" w:lineRule="auto"/>
+      </w:pPr>
+      <w:r>
+        <w:continuationSeparator/>
+      </w:r>
+    </w:p>
+  </w:endnote>
+</w:endnotes>
+</file>
+
+<file path=word/footnotes.xml><?xml version="1.0" encoding="utf-8"?>
+<w:footnotes xmlns:wpc="http://schemas.microsoft.com/office/word/2010/wordprocessingCanvas" xmlns:mc="http://schemas.openxmlformats.org/markup-compatibility/2006" xmlns:o="urn:schemas-microsoft-com:office:office" xmlns:r="http://schemas.openxmlformats.org/officeDocument/2006/relationships" xmlns:m="http://schemas.openxmlformats.org/officeDocument/2006/math" xmlns:v="urn:schemas-microsoft-com:vml" xmlns:wp14="http://schemas.microsoft.com/office/word/2010/wordprocessingDrawing" xmlns:wp="http://schemas.openxmlformats.org/drawingml/2006/wordprocessingDrawing" xmlns:w10="urn:schemas-microsoft-com:office:word" xmlns:w="http://schemas.openxmlformats.org/wordprocessingml/2006/main" xmlns:w14="http://schemas.microsoft.com/office/word/2010/wordml" xmlns:wpg="http://schemas.microsoft.com/office/word/2010/wordprocessingGroup" xmlns:wpi="http://schemas.microsoft.com/office/word/2010/wordprocessingInk" xmlns:wne="http://schemas.microsoft.com/office/word/2006/wordml" xmlns:wps="http://schemas.microsoft.com/office/word/2010/wordprocessingShape" mc:Ignorable="w14 wp14">
+  <w:footnote w:type="separator" w:id="-1">
+    <w:p>
+      <w:pPr>
+        <w:spacing w:after="0" w:line="240" w:lineRule="auto"/>
+      </w:pPr>
+      <w:r>
+        <w:separator/>
+      </w:r>
+    </w:p>
+  </w:footnote>
+  <w:footnote w:type="continuationSeparator" w:id="0">
+    <w:p>
+      <w:pPr>
+        <w:spacing w:after="0" w:line="240" w:lineRule="auto"/>
+      </w:pPr>
+      <w:r>
+        <w:continuationSeparator/>
+      </w:r>
+    </w:p>
+  </w:footnote>
+</w:footnotes>
 </file>
 
 <file path=word/numbering.xml><?xml version="1.0" encoding="utf-8"?>
@@ -1461,6 +1210,50 @@
       <w:contextualSpacing/>
     </w:pPr>
   </w:style>
+  <w:style w:type="paragraph" w:styleId="Koptekst">
+    <w:name w:val="header"/>
+    <w:basedOn w:val="Standaard"/>
+    <w:link w:val="KoptekstChar"/>
+    <w:uiPriority w:val="99"/>
+    <w:unhideWhenUsed/>
+    <w:rsid w:val="00352EBD"/>
+    <w:pPr>
+      <w:tabs>
+        <w:tab w:val="center" w:pos="4536"/>
+        <w:tab w:val="right" w:pos="9072"/>
+      </w:tabs>
+      <w:spacing w:after="0" w:line="240" w:lineRule="auto"/>
+    </w:pPr>
+  </w:style>
+  <w:style w:type="character" w:customStyle="1" w:styleId="KoptekstChar">
+    <w:name w:val="Koptekst Char"/>
+    <w:basedOn w:val="Standaardalinea-lettertype"/>
+    <w:link w:val="Koptekst"/>
+    <w:uiPriority w:val="99"/>
+    <w:rsid w:val="00352EBD"/>
+  </w:style>
+  <w:style w:type="paragraph" w:styleId="Voettekst">
+    <w:name w:val="footer"/>
+    <w:basedOn w:val="Standaard"/>
+    <w:link w:val="VoettekstChar"/>
+    <w:uiPriority w:val="99"/>
+    <w:unhideWhenUsed/>
+    <w:rsid w:val="00352EBD"/>
+    <w:pPr>
+      <w:tabs>
+        <w:tab w:val="center" w:pos="4536"/>
+        <w:tab w:val="right" w:pos="9072"/>
+      </w:tabs>
+      <w:spacing w:after="0" w:line="240" w:lineRule="auto"/>
+    </w:pPr>
+  </w:style>
+  <w:style w:type="character" w:customStyle="1" w:styleId="VoettekstChar">
+    <w:name w:val="Voettekst Char"/>
+    <w:basedOn w:val="Standaardalinea-lettertype"/>
+    <w:link w:val="Voettekst"/>
+    <w:uiPriority w:val="99"/>
+    <w:rsid w:val="00352EBD"/>
+  </w:style>
 </w:styles>
 </file>
 
@@ -1700,6 +1493,50 @@
       <w:ind w:left="720"/>
       <w:contextualSpacing/>
     </w:pPr>
+  </w:style>
+  <w:style w:type="paragraph" w:styleId="Koptekst">
+    <w:name w:val="header"/>
+    <w:basedOn w:val="Standaard"/>
+    <w:link w:val="KoptekstChar"/>
+    <w:uiPriority w:val="99"/>
+    <w:unhideWhenUsed/>
+    <w:rsid w:val="00352EBD"/>
+    <w:pPr>
+      <w:tabs>
+        <w:tab w:val="center" w:pos="4536"/>
+        <w:tab w:val="right" w:pos="9072"/>
+      </w:tabs>
+      <w:spacing w:after="0" w:line="240" w:lineRule="auto"/>
+    </w:pPr>
+  </w:style>
+  <w:style w:type="character" w:customStyle="1" w:styleId="KoptekstChar">
+    <w:name w:val="Koptekst Char"/>
+    <w:basedOn w:val="Standaardalinea-lettertype"/>
+    <w:link w:val="Koptekst"/>
+    <w:uiPriority w:val="99"/>
+    <w:rsid w:val="00352EBD"/>
+  </w:style>
+  <w:style w:type="paragraph" w:styleId="Voettekst">
+    <w:name w:val="footer"/>
+    <w:basedOn w:val="Standaard"/>
+    <w:link w:val="VoettekstChar"/>
+    <w:uiPriority w:val="99"/>
+    <w:unhideWhenUsed/>
+    <w:rsid w:val="00352EBD"/>
+    <w:pPr>
+      <w:tabs>
+        <w:tab w:val="center" w:pos="4536"/>
+        <w:tab w:val="right" w:pos="9072"/>
+      </w:tabs>
+      <w:spacing w:after="0" w:line="240" w:lineRule="auto"/>
+    </w:pPr>
+  </w:style>
+  <w:style w:type="character" w:customStyle="1" w:styleId="VoettekstChar">
+    <w:name w:val="Voettekst Char"/>
+    <w:basedOn w:val="Standaardalinea-lettertype"/>
+    <w:link w:val="Voettekst"/>
+    <w:uiPriority w:val="99"/>
+    <w:rsid w:val="00352EBD"/>
   </w:style>
 </w:styles>
 </file>

</xml_diff>